<commit_message>
Added CSS and default report container
</commit_message>
<xml_diff>
--- a/design-deliverables/v.13/doc/heuristic_summary_reporting.docx
+++ b/design-deliverables/v.13/doc/heuristic_summary_reporting.docx
@@ -1710,6 +1710,76 @@
     </w:p>
     <w:p>
       <w:pPr>
+        <w:shd w:val="clear" w:color="auto" w:fill="FFFFFF" w:themeFill="background1"/>
+        <w:rPr>
+          <w:rFonts w:ascii="Arial" w:hAnsi="Arial" w:cs="Arial"/>
+          <w:b/>
+          <w:color w:val="FF0000"/>
+          <w:sz w:val="28"/>
+          <w:szCs w:val="28"/>
+          <w:u w:val="single"/>
+        </w:rPr>
+      </w:pPr>
+      <w:r>
+        <w:rPr>
+          <w:rFonts w:ascii="Arial" w:hAnsi="Arial" w:cs="Arial"/>
+          <w:b/>
+          <w:color w:val="FF0000"/>
+          <w:sz w:val="28"/>
+          <w:szCs w:val="28"/>
+          <w:u w:val="single"/>
+        </w:rPr>
+        <w:t>Does GUIDE ME title bar need to be removed?</w:t>
+      </w:r>
+      <w:r>
+        <w:rPr>
+          <w:rFonts w:ascii="Arial" w:hAnsi="Arial" w:cs="Arial"/>
+          <w:b/>
+          <w:color w:val="FF0000"/>
+          <w:sz w:val="28"/>
+          <w:szCs w:val="28"/>
+          <w:u w:val="single"/>
+        </w:rPr>
+        <w:t xml:space="preserve"> </w:t>
+      </w:r>
+      <w:r>
+        <w:rPr>
+          <w:rFonts w:ascii="Arial" w:hAnsi="Arial" w:cs="Arial"/>
+          <w:b/>
+          <w:color w:val="FF0000"/>
+          <w:sz w:val="28"/>
+          <w:szCs w:val="28"/>
+          <w:u w:val="single"/>
+        </w:rPr>
+        <w:br/>
+      </w:r>
+      <w:r>
+        <w:rPr>
+          <w:rFonts w:ascii="Arial" w:hAnsi="Arial" w:cs="Arial"/>
+          <w:b/>
+          <w:color w:val="FF0000"/>
+          <w:sz w:val="24"/>
+          <w:szCs w:val="24"/>
+          <w:u w:val="single"/>
+        </w:rPr>
+        <w:t>(or at least until a tour has been added?)</w:t>
+      </w:r>
+    </w:p>
+    <w:p>
+      <w:pPr>
+        <w:shd w:val="clear" w:color="auto" w:fill="FFFFFF" w:themeFill="background1"/>
+        <w:rPr>
+          <w:rFonts w:ascii="Arial" w:hAnsi="Arial" w:cs="Arial"/>
+          <w:b/>
+          <w:sz w:val="28"/>
+          <w:szCs w:val="28"/>
+        </w:rPr>
+      </w:pPr>
+      <w:bookmarkStart w:id="0" w:name="_GoBack"/>
+      <w:bookmarkEnd w:id="0"/>
+    </w:p>
+    <w:p>
+      <w:pPr>
         <w:rPr>
           <w:rFonts w:ascii="Arial" w:hAnsi="Arial" w:cs="Arial"/>
           <w:sz w:val="20"/>
@@ -2944,6 +3014,7 @@
                 <w:sz w:val="24"/>
                 <w:szCs w:val="24"/>
               </w:rPr>
+              <w:lastRenderedPageBreak/>
               <w:t>Efficiency</w:t>
             </w:r>
           </w:p>
@@ -3087,7 +3158,6 @@
                 <w:sz w:val="24"/>
                 <w:szCs w:val="24"/>
               </w:rPr>
-              <w:lastRenderedPageBreak/>
               <w:t>Standards</w:t>
             </w:r>
           </w:p>
@@ -4035,19 +4105,13 @@
               <w:rPr>
                 <w:highlight w:val="yellow"/>
               </w:rPr>
-              <w:t>IE County and Congressional District are missing from the list</w:t>
-            </w:r>
-          </w:p>
-          <w:p>
-            <w:pPr>
-              <w:pStyle w:val="ListParagraph"/>
-              <w:numPr>
-                <w:ilvl w:val="0"/>
-                <w:numId w:val="4"/>
-              </w:numPr>
-            </w:pPr>
-            <w:r>
-              <w:t>Scrollbar cannot be used with mouse when list items are displayed</w:t>
+              <w:t>IE County and Congressional District are missing</w:t>
+            </w:r>
+            <w:r>
+              <w:rPr>
+                <w:highlight w:val="yellow"/>
+              </w:rPr>
+              <w:t xml:space="preserve"> from the list</w:t>
             </w:r>
           </w:p>
           <w:p>
@@ -4159,27 +4223,10 @@
           </w:p>
           <w:p>
             <w:pPr>
-              <w:pStyle w:val="ListParagraph"/>
-              <w:numPr>
-                <w:ilvl w:val="0"/>
-                <w:numId w:val="3"/>
-              </w:numPr>
               <w:rPr>
                 <w:rFonts w:cstheme="minorHAnsi"/>
               </w:rPr>
             </w:pPr>
-            <w:r>
-              <w:rPr>
-                <w:noProof/>
-              </w:rPr>
-              <w:t>Enable scrollbar when viewing list items</w:t>
-            </w:r>
-            <w:r>
-              <w:rPr>
-                <w:noProof/>
-              </w:rPr>
-              <w:t xml:space="preserve"> (mouse)</w:t>
-            </w:r>
           </w:p>
         </w:tc>
       </w:tr>
@@ -4560,11 +4607,15 @@
             <w:tcW w:w="3335" w:type="dxa"/>
           </w:tcPr>
           <w:p>
-            <w:r>
-              <w:t>No i</w:t>
-            </w:r>
-            <w:r>
-              <w:t>ssues identified</w:t>
+            <w:pPr>
+              <w:pStyle w:val="ListParagraph"/>
+              <w:numPr>
+                <w:ilvl w:val="0"/>
+                <w:numId w:val="49"/>
+              </w:numPr>
+            </w:pPr>
+            <w:r>
+              <w:t>Geographic Level is active when a state selection has not been made</w:t>
             </w:r>
           </w:p>
           <w:p/>
@@ -4596,7 +4647,8 @@
           </w:tcPr>
           <w:p>
             <w:pPr>
-              <w:jc w:val="center"/>
+              <w:pStyle w:val="ListParagraph"/>
+              <w:ind w:left="0"/>
               <w:rPr>
                 <w:rFonts w:cstheme="minorHAnsi"/>
               </w:rPr>
@@ -4606,7 +4658,21 @@
                 <w:sz w:val="24"/>
                 <w:szCs w:val="24"/>
               </w:rPr>
-              <w:t>--</w:t>
+              <w:t xml:space="preserve">1. </w:t>
+            </w:r>
+            <w:r>
+              <w:rPr>
+                <w:sz w:val="24"/>
+                <w:szCs w:val="24"/>
+              </w:rPr>
+              <w:t xml:space="preserve"> </w:t>
+            </w:r>
+            <w:r>
+              <w:rPr>
+                <w:sz w:val="24"/>
+                <w:szCs w:val="24"/>
+              </w:rPr>
+              <w:t>Disable geographic level until a valid state selection has been made by the user.</w:t>
             </w:r>
           </w:p>
         </w:tc>
@@ -5879,6 +5945,12 @@
               </w:rPr>
               <w:t>Change text to “Remove xxx from list”</w:t>
             </w:r>
+            <w:r>
+              <w:rPr>
+                <w:rFonts w:cstheme="minorHAnsi"/>
+              </w:rPr>
+              <w:t xml:space="preserve"> – (What is existing)</w:t>
+            </w:r>
           </w:p>
         </w:tc>
       </w:tr>
@@ -6376,6 +6448,18 @@
               </w:numPr>
             </w:pPr>
             <w:r>
+              <w:t>Locale selector is active by default</w:t>
+            </w:r>
+          </w:p>
+          <w:p>
+            <w:pPr>
+              <w:pStyle w:val="ListParagraph"/>
+              <w:numPr>
+                <w:ilvl w:val="0"/>
+                <w:numId w:val="40"/>
+              </w:numPr>
+            </w:pPr>
+            <w:r>
               <w:t>Add button is active by default</w:t>
             </w:r>
           </w:p>
@@ -6459,6 +6543,24 @@
               <w:rPr>
                 <w:rFonts w:cstheme="minorHAnsi"/>
               </w:rPr>
+              <w:t>Locale selector should only be active after a valid geographic level has been selected by the user.</w:t>
+            </w:r>
+          </w:p>
+          <w:p>
+            <w:pPr>
+              <w:pStyle w:val="ListParagraph"/>
+              <w:numPr>
+                <w:ilvl w:val="0"/>
+                <w:numId w:val="33"/>
+              </w:numPr>
+              <w:rPr>
+                <w:rFonts w:cstheme="minorHAnsi"/>
+              </w:rPr>
+            </w:pPr>
+            <w:r>
+              <w:rPr>
+                <w:rFonts w:cstheme="minorHAnsi"/>
+              </w:rPr>
               <w:t>Add button should be active only when a geographical level item is selected.</w:t>
             </w:r>
           </w:p>
@@ -6518,8 +6620,14 @@
                 <w:ilvl w:val="0"/>
                 <w:numId w:val="39"/>
               </w:numPr>
-            </w:pPr>
-            <w:r>
+              <w:rPr>
+                <w:strike/>
+              </w:rPr>
+            </w:pPr>
+            <w:r>
+              <w:rPr>
+                <w:strike/>
+              </w:rPr>
               <w:t>Cities/Counties/Congressional Districts are not sorted alphabetically</w:t>
             </w:r>
           </w:p>
@@ -6598,11 +6706,13 @@
               </w:numPr>
               <w:rPr>
                 <w:rFonts w:cstheme="minorHAnsi"/>
+                <w:strike/>
               </w:rPr>
             </w:pPr>
             <w:r>
               <w:rPr>
                 <w:rFonts w:cstheme="minorHAnsi"/>
+                <w:strike/>
               </w:rPr>
               <w:t>Sort sub-items alphabetically (also when added to sub-list)</w:t>
             </w:r>
@@ -6842,8 +6952,6 @@
               </w:rPr>
               <w:t xml:space="preserve">Add title and 508 </w:t>
             </w:r>
-            <w:bookmarkStart w:id="0" w:name="_GoBack"/>
-            <w:bookmarkEnd w:id="0"/>
             <w:r>
               <w:rPr>
                 <w:rFonts w:cstheme="minorHAnsi"/>
@@ -6881,6 +6989,7 @@
                 <w:sz w:val="24"/>
                 <w:szCs w:val="24"/>
               </w:rPr>
+              <w:lastRenderedPageBreak/>
               <w:t>Recovery</w:t>
             </w:r>
           </w:p>
@@ -6978,7 +7087,6 @@
                 <w:sz w:val="24"/>
                 <w:szCs w:val="24"/>
               </w:rPr>
-              <w:lastRenderedPageBreak/>
               <w:t>Help</w:t>
             </w:r>
           </w:p>
@@ -8049,14 +8157,22 @@
             <w:tcW w:w="3335" w:type="dxa"/>
           </w:tcPr>
           <w:p>
-            <w:r>
-              <w:t>No i</w:t>
-            </w:r>
-            <w:r>
-              <w:t>ssues identified</w:t>
-            </w:r>
-          </w:p>
-          <w:p/>
+            <w:pPr>
+              <w:pStyle w:val="ListParagraph"/>
+              <w:numPr>
+                <w:ilvl w:val="0"/>
+                <w:numId w:val="50"/>
+              </w:numPr>
+            </w:pPr>
+            <w:r>
+              <w:t>Disaster selector active by default</w:t>
+            </w:r>
+          </w:p>
+          <w:p>
+            <w:pPr>
+              <w:pStyle w:val="ListParagraph"/>
+            </w:pPr>
+          </w:p>
         </w:tc>
         <w:tc>
           <w:tcPr>
@@ -8085,7 +8201,11 @@
           </w:tcPr>
           <w:p>
             <w:pPr>
-              <w:jc w:val="center"/>
+              <w:pStyle w:val="ListParagraph"/>
+              <w:numPr>
+                <w:ilvl w:val="0"/>
+                <w:numId w:val="51"/>
+              </w:numPr>
               <w:rPr>
                 <w:rFonts w:cstheme="minorHAnsi"/>
               </w:rPr>
@@ -8094,7 +8214,7 @@
               <w:rPr>
                 <w:rFonts w:cstheme="minorHAnsi"/>
               </w:rPr>
-              <w:t>--</w:t>
+              <w:t>Enable Disaster selector only when a valid state has been selected by the user</w:t>
             </w:r>
           </w:p>
         </w:tc>
@@ -8121,6 +8241,7 @@
                 <w:sz w:val="24"/>
                 <w:szCs w:val="24"/>
               </w:rPr>
+              <w:lastRenderedPageBreak/>
               <w:t xml:space="preserve">Memorization </w:t>
             </w:r>
             <w:r>
@@ -8259,7 +8380,6 @@
                 <w:sz w:val="24"/>
                 <w:szCs w:val="24"/>
               </w:rPr>
-              <w:lastRenderedPageBreak/>
               <w:t>Efficiency</w:t>
             </w:r>
           </w:p>
@@ -9319,13 +9439,13 @@
               <w:rPr>
                 <w:noProof/>
               </w:rPr>
-              <w:t>(Paul to verify</w:t>
+              <w:t xml:space="preserve">(Paul </w:t>
             </w:r>
             <w:r>
               <w:rPr>
                 <w:noProof/>
               </w:rPr>
-              <w:t xml:space="preserve"> format</w:t>
+              <w:t>verified there is no specific format for date</w:t>
             </w:r>
             <w:r>
               <w:rPr>
@@ -9457,6 +9577,7 @@
                 <w:sz w:val="24"/>
                 <w:szCs w:val="24"/>
               </w:rPr>
+              <w:lastRenderedPageBreak/>
               <w:t>Consistency</w:t>
             </w:r>
           </w:p>
@@ -9578,7 +9699,6 @@
           </w:tcPr>
           <w:p>
             <w:r>
-              <w:lastRenderedPageBreak/>
               <w:t>No i</w:t>
             </w:r>
             <w:r>
@@ -10459,7 +10579,6 @@
                 <w:ilvl w:val="0"/>
                 <w:numId w:val="43"/>
               </w:numPr>
-              <w:jc w:val="center"/>
               <w:rPr>
                 <w:rFonts w:cstheme="minorHAnsi"/>
               </w:rPr>
@@ -10588,6 +10707,7 @@
                 <w:sz w:val="24"/>
                 <w:szCs w:val="24"/>
               </w:rPr>
+              <w:lastRenderedPageBreak/>
               <w:t>Navigation</w:t>
             </w:r>
           </w:p>
@@ -10685,7 +10805,6 @@
                 <w:sz w:val="24"/>
                 <w:szCs w:val="24"/>
               </w:rPr>
-              <w:lastRenderedPageBreak/>
               <w:t>Consistency</w:t>
             </w:r>
           </w:p>
@@ -11963,6 +12082,95 @@
     </w:lvl>
   </w:abstractNum>
   <w:abstractNum w:abstractNumId="5" w15:restartNumberingAfterBreak="0">
+    <w:nsid w:val="17B6659F"/>
+    <w:multiLevelType w:val="hybridMultilevel"/>
+    <w:tmpl w:val="85B880E8"/>
+    <w:lvl w:ilvl="0" w:tplc="0409000F">
+      <w:start w:val="1"/>
+      <w:numFmt w:val="decimal"/>
+      <w:lvlText w:val="%1."/>
+      <w:lvlJc w:val="left"/>
+      <w:pPr>
+        <w:ind w:left="360" w:hanging="360"/>
+      </w:pPr>
+      <w:rPr>
+        <w:rFonts w:hint="default"/>
+      </w:rPr>
+    </w:lvl>
+    <w:lvl w:ilvl="1" w:tplc="04090019" w:tentative="1">
+      <w:start w:val="1"/>
+      <w:numFmt w:val="lowerLetter"/>
+      <w:lvlText w:val="%2."/>
+      <w:lvlJc w:val="left"/>
+      <w:pPr>
+        <w:ind w:left="1080" w:hanging="360"/>
+      </w:pPr>
+    </w:lvl>
+    <w:lvl w:ilvl="2" w:tplc="0409001B" w:tentative="1">
+      <w:start w:val="1"/>
+      <w:numFmt w:val="lowerRoman"/>
+      <w:lvlText w:val="%3."/>
+      <w:lvlJc w:val="right"/>
+      <w:pPr>
+        <w:ind w:left="1800" w:hanging="180"/>
+      </w:pPr>
+    </w:lvl>
+    <w:lvl w:ilvl="3" w:tplc="0409000F" w:tentative="1">
+      <w:start w:val="1"/>
+      <w:numFmt w:val="decimal"/>
+      <w:lvlText w:val="%4."/>
+      <w:lvlJc w:val="left"/>
+      <w:pPr>
+        <w:ind w:left="2520" w:hanging="360"/>
+      </w:pPr>
+    </w:lvl>
+    <w:lvl w:ilvl="4" w:tplc="04090019" w:tentative="1">
+      <w:start w:val="1"/>
+      <w:numFmt w:val="lowerLetter"/>
+      <w:lvlText w:val="%5."/>
+      <w:lvlJc w:val="left"/>
+      <w:pPr>
+        <w:ind w:left="3240" w:hanging="360"/>
+      </w:pPr>
+    </w:lvl>
+    <w:lvl w:ilvl="5" w:tplc="0409001B" w:tentative="1">
+      <w:start w:val="1"/>
+      <w:numFmt w:val="lowerRoman"/>
+      <w:lvlText w:val="%6."/>
+      <w:lvlJc w:val="right"/>
+      <w:pPr>
+        <w:ind w:left="3960" w:hanging="180"/>
+      </w:pPr>
+    </w:lvl>
+    <w:lvl w:ilvl="6" w:tplc="0409000F" w:tentative="1">
+      <w:start w:val="1"/>
+      <w:numFmt w:val="decimal"/>
+      <w:lvlText w:val="%7."/>
+      <w:lvlJc w:val="left"/>
+      <w:pPr>
+        <w:ind w:left="4680" w:hanging="360"/>
+      </w:pPr>
+    </w:lvl>
+    <w:lvl w:ilvl="7" w:tplc="04090019" w:tentative="1">
+      <w:start w:val="1"/>
+      <w:numFmt w:val="lowerLetter"/>
+      <w:lvlText w:val="%8."/>
+      <w:lvlJc w:val="left"/>
+      <w:pPr>
+        <w:ind w:left="5400" w:hanging="360"/>
+      </w:pPr>
+    </w:lvl>
+    <w:lvl w:ilvl="8" w:tplc="0409001B" w:tentative="1">
+      <w:start w:val="1"/>
+      <w:numFmt w:val="lowerRoman"/>
+      <w:lvlText w:val="%9."/>
+      <w:lvlJc w:val="right"/>
+      <w:pPr>
+        <w:ind w:left="6120" w:hanging="180"/>
+      </w:pPr>
+    </w:lvl>
+  </w:abstractNum>
+  <w:abstractNum w:abstractNumId="6" w15:restartNumberingAfterBreak="0">
     <w:nsid w:val="184F3AC2"/>
     <w:multiLevelType w:val="hybridMultilevel"/>
     <w:tmpl w:val="D68C3694"/>
@@ -12051,7 +12259,7 @@
       </w:pPr>
     </w:lvl>
   </w:abstractNum>
-  <w:abstractNum w:abstractNumId="6" w15:restartNumberingAfterBreak="0">
+  <w:abstractNum w:abstractNumId="7" w15:restartNumberingAfterBreak="0">
     <w:nsid w:val="18A829FA"/>
     <w:multiLevelType w:val="hybridMultilevel"/>
     <w:tmpl w:val="F3CA3924"/>
@@ -12140,7 +12348,7 @@
       </w:pPr>
     </w:lvl>
   </w:abstractNum>
-  <w:abstractNum w:abstractNumId="7" w15:restartNumberingAfterBreak="0">
+  <w:abstractNum w:abstractNumId="8" w15:restartNumberingAfterBreak="0">
     <w:nsid w:val="1AB67DE1"/>
     <w:multiLevelType w:val="hybridMultilevel"/>
     <w:tmpl w:val="8CA6416C"/>
@@ -12229,7 +12437,7 @@
       </w:pPr>
     </w:lvl>
   </w:abstractNum>
-  <w:abstractNum w:abstractNumId="8" w15:restartNumberingAfterBreak="0">
+  <w:abstractNum w:abstractNumId="9" w15:restartNumberingAfterBreak="0">
     <w:nsid w:val="1C965897"/>
     <w:multiLevelType w:val="hybridMultilevel"/>
     <w:tmpl w:val="CC4AE7A6"/>
@@ -12319,7 +12527,7 @@
       </w:pPr>
     </w:lvl>
   </w:abstractNum>
-  <w:abstractNum w:abstractNumId="9" w15:restartNumberingAfterBreak="0">
+  <w:abstractNum w:abstractNumId="10" w15:restartNumberingAfterBreak="0">
     <w:nsid w:val="1E0A1681"/>
     <w:multiLevelType w:val="hybridMultilevel"/>
     <w:tmpl w:val="EC063C60"/>
@@ -12408,7 +12616,96 @@
       </w:pPr>
     </w:lvl>
   </w:abstractNum>
-  <w:abstractNum w:abstractNumId="10" w15:restartNumberingAfterBreak="0">
+  <w:abstractNum w:abstractNumId="11" w15:restartNumberingAfterBreak="0">
+    <w:nsid w:val="25A566D5"/>
+    <w:multiLevelType w:val="hybridMultilevel"/>
+    <w:tmpl w:val="0A666B2C"/>
+    <w:lvl w:ilvl="0" w:tplc="0409000F">
+      <w:start w:val="1"/>
+      <w:numFmt w:val="decimal"/>
+      <w:lvlText w:val="%1."/>
+      <w:lvlJc w:val="left"/>
+      <w:pPr>
+        <w:ind w:left="360" w:hanging="360"/>
+      </w:pPr>
+      <w:rPr>
+        <w:rFonts w:hint="default"/>
+      </w:rPr>
+    </w:lvl>
+    <w:lvl w:ilvl="1" w:tplc="04090019" w:tentative="1">
+      <w:start w:val="1"/>
+      <w:numFmt w:val="lowerLetter"/>
+      <w:lvlText w:val="%2."/>
+      <w:lvlJc w:val="left"/>
+      <w:pPr>
+        <w:ind w:left="1080" w:hanging="360"/>
+      </w:pPr>
+    </w:lvl>
+    <w:lvl w:ilvl="2" w:tplc="0409001B" w:tentative="1">
+      <w:start w:val="1"/>
+      <w:numFmt w:val="lowerRoman"/>
+      <w:lvlText w:val="%3."/>
+      <w:lvlJc w:val="right"/>
+      <w:pPr>
+        <w:ind w:left="1800" w:hanging="180"/>
+      </w:pPr>
+    </w:lvl>
+    <w:lvl w:ilvl="3" w:tplc="0409000F" w:tentative="1">
+      <w:start w:val="1"/>
+      <w:numFmt w:val="decimal"/>
+      <w:lvlText w:val="%4."/>
+      <w:lvlJc w:val="left"/>
+      <w:pPr>
+        <w:ind w:left="2520" w:hanging="360"/>
+      </w:pPr>
+    </w:lvl>
+    <w:lvl w:ilvl="4" w:tplc="04090019" w:tentative="1">
+      <w:start w:val="1"/>
+      <w:numFmt w:val="lowerLetter"/>
+      <w:lvlText w:val="%5."/>
+      <w:lvlJc w:val="left"/>
+      <w:pPr>
+        <w:ind w:left="3240" w:hanging="360"/>
+      </w:pPr>
+    </w:lvl>
+    <w:lvl w:ilvl="5" w:tplc="0409001B" w:tentative="1">
+      <w:start w:val="1"/>
+      <w:numFmt w:val="lowerRoman"/>
+      <w:lvlText w:val="%6."/>
+      <w:lvlJc w:val="right"/>
+      <w:pPr>
+        <w:ind w:left="3960" w:hanging="180"/>
+      </w:pPr>
+    </w:lvl>
+    <w:lvl w:ilvl="6" w:tplc="0409000F" w:tentative="1">
+      <w:start w:val="1"/>
+      <w:numFmt w:val="decimal"/>
+      <w:lvlText w:val="%7."/>
+      <w:lvlJc w:val="left"/>
+      <w:pPr>
+        <w:ind w:left="4680" w:hanging="360"/>
+      </w:pPr>
+    </w:lvl>
+    <w:lvl w:ilvl="7" w:tplc="04090019" w:tentative="1">
+      <w:start w:val="1"/>
+      <w:numFmt w:val="lowerLetter"/>
+      <w:lvlText w:val="%8."/>
+      <w:lvlJc w:val="left"/>
+      <w:pPr>
+        <w:ind w:left="5400" w:hanging="360"/>
+      </w:pPr>
+    </w:lvl>
+    <w:lvl w:ilvl="8" w:tplc="0409001B" w:tentative="1">
+      <w:start w:val="1"/>
+      <w:numFmt w:val="lowerRoman"/>
+      <w:lvlText w:val="%9."/>
+      <w:lvlJc w:val="right"/>
+      <w:pPr>
+        <w:ind w:left="6120" w:hanging="180"/>
+      </w:pPr>
+    </w:lvl>
+  </w:abstractNum>
+  <w:abstractNum w:abstractNumId="12" w15:restartNumberingAfterBreak="0">
     <w:nsid w:val="25D220F6"/>
     <w:multiLevelType w:val="hybridMultilevel"/>
     <w:tmpl w:val="63309080"/>
@@ -12497,7 +12794,7 @@
       </w:pPr>
     </w:lvl>
   </w:abstractNum>
-  <w:abstractNum w:abstractNumId="11" w15:restartNumberingAfterBreak="0">
+  <w:abstractNum w:abstractNumId="13" w15:restartNumberingAfterBreak="0">
     <w:nsid w:val="261A7CE4"/>
     <w:multiLevelType w:val="hybridMultilevel"/>
     <w:tmpl w:val="F3CA3924"/>
@@ -12586,7 +12883,7 @@
       </w:pPr>
     </w:lvl>
   </w:abstractNum>
-  <w:abstractNum w:abstractNumId="12" w15:restartNumberingAfterBreak="0">
+  <w:abstractNum w:abstractNumId="14" w15:restartNumberingAfterBreak="0">
     <w:nsid w:val="2A9E2C61"/>
     <w:multiLevelType w:val="hybridMultilevel"/>
     <w:tmpl w:val="B9489DB2"/>
@@ -12675,7 +12972,7 @@
       </w:pPr>
     </w:lvl>
   </w:abstractNum>
-  <w:abstractNum w:abstractNumId="13" w15:restartNumberingAfterBreak="0">
+  <w:abstractNum w:abstractNumId="15" w15:restartNumberingAfterBreak="0">
     <w:nsid w:val="2AF12B31"/>
     <w:multiLevelType w:val="hybridMultilevel"/>
     <w:tmpl w:val="5A1A2E6E"/>
@@ -12765,7 +13062,7 @@
       </w:pPr>
     </w:lvl>
   </w:abstractNum>
-  <w:abstractNum w:abstractNumId="14" w15:restartNumberingAfterBreak="0">
+  <w:abstractNum w:abstractNumId="16" w15:restartNumberingAfterBreak="0">
     <w:nsid w:val="2D3878DC"/>
     <w:multiLevelType w:val="hybridMultilevel"/>
     <w:tmpl w:val="D3E45C2A"/>
@@ -12854,7 +13151,7 @@
       </w:pPr>
     </w:lvl>
   </w:abstractNum>
-  <w:abstractNum w:abstractNumId="15" w15:restartNumberingAfterBreak="0">
+  <w:abstractNum w:abstractNumId="17" w15:restartNumberingAfterBreak="0">
     <w:nsid w:val="2E6D408E"/>
     <w:multiLevelType w:val="hybridMultilevel"/>
     <w:tmpl w:val="79C606EC"/>
@@ -12943,7 +13240,7 @@
       </w:pPr>
     </w:lvl>
   </w:abstractNum>
-  <w:abstractNum w:abstractNumId="16" w15:restartNumberingAfterBreak="0">
+  <w:abstractNum w:abstractNumId="18" w15:restartNumberingAfterBreak="0">
     <w:nsid w:val="2E7C0E44"/>
     <w:multiLevelType w:val="hybridMultilevel"/>
     <w:tmpl w:val="6E227204"/>
@@ -13032,7 +13329,7 @@
       </w:pPr>
     </w:lvl>
   </w:abstractNum>
-  <w:abstractNum w:abstractNumId="17" w15:restartNumberingAfterBreak="0">
+  <w:abstractNum w:abstractNumId="19" w15:restartNumberingAfterBreak="0">
     <w:nsid w:val="307C3677"/>
     <w:multiLevelType w:val="hybridMultilevel"/>
     <w:tmpl w:val="B1A21E68"/>
@@ -13121,7 +13418,7 @@
       </w:pPr>
     </w:lvl>
   </w:abstractNum>
-  <w:abstractNum w:abstractNumId="18" w15:restartNumberingAfterBreak="0">
+  <w:abstractNum w:abstractNumId="20" w15:restartNumberingAfterBreak="0">
     <w:nsid w:val="33C132CE"/>
     <w:multiLevelType w:val="hybridMultilevel"/>
     <w:tmpl w:val="DF0C66CC"/>
@@ -13211,7 +13508,7 @@
       </w:pPr>
     </w:lvl>
   </w:abstractNum>
-  <w:abstractNum w:abstractNumId="19" w15:restartNumberingAfterBreak="0">
+  <w:abstractNum w:abstractNumId="21" w15:restartNumberingAfterBreak="0">
     <w:nsid w:val="35473075"/>
     <w:multiLevelType w:val="hybridMultilevel"/>
     <w:tmpl w:val="D25464BC"/>
@@ -13300,7 +13597,7 @@
       </w:pPr>
     </w:lvl>
   </w:abstractNum>
-  <w:abstractNum w:abstractNumId="20" w15:restartNumberingAfterBreak="0">
+  <w:abstractNum w:abstractNumId="22" w15:restartNumberingAfterBreak="0">
     <w:nsid w:val="35F66E01"/>
     <w:multiLevelType w:val="hybridMultilevel"/>
     <w:tmpl w:val="59A6A352"/>
@@ -13389,7 +13686,7 @@
       </w:pPr>
     </w:lvl>
   </w:abstractNum>
-  <w:abstractNum w:abstractNumId="21" w15:restartNumberingAfterBreak="0">
+  <w:abstractNum w:abstractNumId="23" w15:restartNumberingAfterBreak="0">
     <w:nsid w:val="36384276"/>
     <w:multiLevelType w:val="hybridMultilevel"/>
     <w:tmpl w:val="3CD2D200"/>
@@ -13478,7 +13775,7 @@
       </w:pPr>
     </w:lvl>
   </w:abstractNum>
-  <w:abstractNum w:abstractNumId="22" w15:restartNumberingAfterBreak="0">
+  <w:abstractNum w:abstractNumId="24" w15:restartNumberingAfterBreak="0">
     <w:nsid w:val="37BD0FC9"/>
     <w:multiLevelType w:val="hybridMultilevel"/>
     <w:tmpl w:val="C204CCB4"/>
@@ -13567,7 +13864,7 @@
       </w:pPr>
     </w:lvl>
   </w:abstractNum>
-  <w:abstractNum w:abstractNumId="23" w15:restartNumberingAfterBreak="0">
+  <w:abstractNum w:abstractNumId="25" w15:restartNumberingAfterBreak="0">
     <w:nsid w:val="38196490"/>
     <w:multiLevelType w:val="hybridMultilevel"/>
     <w:tmpl w:val="13B0BF2E"/>
@@ -13656,7 +13953,7 @@
       </w:pPr>
     </w:lvl>
   </w:abstractNum>
-  <w:abstractNum w:abstractNumId="24" w15:restartNumberingAfterBreak="0">
+  <w:abstractNum w:abstractNumId="26" w15:restartNumberingAfterBreak="0">
     <w:nsid w:val="3B740EB7"/>
     <w:multiLevelType w:val="hybridMultilevel"/>
     <w:tmpl w:val="D3E45C2A"/>
@@ -13745,7 +14042,7 @@
       </w:pPr>
     </w:lvl>
   </w:abstractNum>
-  <w:abstractNum w:abstractNumId="25" w15:restartNumberingAfterBreak="0">
+  <w:abstractNum w:abstractNumId="27" w15:restartNumberingAfterBreak="0">
     <w:nsid w:val="458135D4"/>
     <w:multiLevelType w:val="hybridMultilevel"/>
     <w:tmpl w:val="24AA1728"/>
@@ -13834,7 +14131,7 @@
       </w:pPr>
     </w:lvl>
   </w:abstractNum>
-  <w:abstractNum w:abstractNumId="26" w15:restartNumberingAfterBreak="0">
+  <w:abstractNum w:abstractNumId="28" w15:restartNumberingAfterBreak="0">
     <w:nsid w:val="45F20AD9"/>
     <w:multiLevelType w:val="hybridMultilevel"/>
     <w:tmpl w:val="23C00190"/>
@@ -13923,7 +14220,7 @@
       </w:pPr>
     </w:lvl>
   </w:abstractNum>
-  <w:abstractNum w:abstractNumId="27" w15:restartNumberingAfterBreak="0">
+  <w:abstractNum w:abstractNumId="29" w15:restartNumberingAfterBreak="0">
     <w:nsid w:val="46B6005C"/>
     <w:multiLevelType w:val="hybridMultilevel"/>
     <w:tmpl w:val="40EC2F04"/>
@@ -13933,7 +14230,7 @@
       <w:lvlText w:val="%1."/>
       <w:lvlJc w:val="left"/>
       <w:pPr>
-        <w:ind w:left="720" w:hanging="360"/>
+        <w:ind w:left="360" w:hanging="360"/>
       </w:pPr>
       <w:rPr>
         <w:rFonts w:hint="default"/>
@@ -13945,7 +14242,7 @@
       <w:lvlText w:val="%2."/>
       <w:lvlJc w:val="left"/>
       <w:pPr>
-        <w:ind w:left="1440" w:hanging="360"/>
+        <w:ind w:left="1080" w:hanging="360"/>
       </w:pPr>
     </w:lvl>
     <w:lvl w:ilvl="2" w:tplc="0409001B" w:tentative="1">
@@ -13954,7 +14251,7 @@
       <w:lvlText w:val="%3."/>
       <w:lvlJc w:val="right"/>
       <w:pPr>
-        <w:ind w:left="2160" w:hanging="180"/>
+        <w:ind w:left="1800" w:hanging="180"/>
       </w:pPr>
     </w:lvl>
     <w:lvl w:ilvl="3" w:tplc="0409000F" w:tentative="1">
@@ -13963,7 +14260,7 @@
       <w:lvlText w:val="%4."/>
       <w:lvlJc w:val="left"/>
       <w:pPr>
-        <w:ind w:left="2880" w:hanging="360"/>
+        <w:ind w:left="2520" w:hanging="360"/>
       </w:pPr>
     </w:lvl>
     <w:lvl w:ilvl="4" w:tplc="04090019" w:tentative="1">
@@ -13972,7 +14269,7 @@
       <w:lvlText w:val="%5."/>
       <w:lvlJc w:val="left"/>
       <w:pPr>
-        <w:ind w:left="3600" w:hanging="360"/>
+        <w:ind w:left="3240" w:hanging="360"/>
       </w:pPr>
     </w:lvl>
     <w:lvl w:ilvl="5" w:tplc="0409001B" w:tentative="1">
@@ -13981,7 +14278,7 @@
       <w:lvlText w:val="%6."/>
       <w:lvlJc w:val="right"/>
       <w:pPr>
-        <w:ind w:left="4320" w:hanging="180"/>
+        <w:ind w:left="3960" w:hanging="180"/>
       </w:pPr>
     </w:lvl>
     <w:lvl w:ilvl="6" w:tplc="0409000F" w:tentative="1">
@@ -13990,7 +14287,7 @@
       <w:lvlText w:val="%7."/>
       <w:lvlJc w:val="left"/>
       <w:pPr>
-        <w:ind w:left="5040" w:hanging="360"/>
+        <w:ind w:left="4680" w:hanging="360"/>
       </w:pPr>
     </w:lvl>
     <w:lvl w:ilvl="7" w:tplc="04090019" w:tentative="1">
@@ -13999,7 +14296,7 @@
       <w:lvlText w:val="%8."/>
       <w:lvlJc w:val="left"/>
       <w:pPr>
-        <w:ind w:left="5760" w:hanging="360"/>
+        <w:ind w:left="5400" w:hanging="360"/>
       </w:pPr>
     </w:lvl>
     <w:lvl w:ilvl="8" w:tplc="0409001B" w:tentative="1">
@@ -14008,11 +14305,11 @@
       <w:lvlText w:val="%9."/>
       <w:lvlJc w:val="right"/>
       <w:pPr>
-        <w:ind w:left="6480" w:hanging="180"/>
+        <w:ind w:left="6120" w:hanging="180"/>
       </w:pPr>
     </w:lvl>
   </w:abstractNum>
-  <w:abstractNum w:abstractNumId="28" w15:restartNumberingAfterBreak="0">
+  <w:abstractNum w:abstractNumId="30" w15:restartNumberingAfterBreak="0">
     <w:nsid w:val="47821C62"/>
     <w:multiLevelType w:val="hybridMultilevel"/>
     <w:tmpl w:val="7C4A7FB8"/>
@@ -14101,7 +14398,7 @@
       </w:pPr>
     </w:lvl>
   </w:abstractNum>
-  <w:abstractNum w:abstractNumId="29" w15:restartNumberingAfterBreak="0">
+  <w:abstractNum w:abstractNumId="31" w15:restartNumberingAfterBreak="0">
     <w:nsid w:val="4A927C24"/>
     <w:multiLevelType w:val="hybridMultilevel"/>
     <w:tmpl w:val="279CFA3C"/>
@@ -14190,7 +14487,7 @@
       </w:pPr>
     </w:lvl>
   </w:abstractNum>
-  <w:abstractNum w:abstractNumId="30" w15:restartNumberingAfterBreak="0">
+  <w:abstractNum w:abstractNumId="32" w15:restartNumberingAfterBreak="0">
     <w:nsid w:val="4B2C272F"/>
     <w:multiLevelType w:val="hybridMultilevel"/>
     <w:tmpl w:val="240AD5A2"/>
@@ -14279,7 +14576,7 @@
       </w:pPr>
     </w:lvl>
   </w:abstractNum>
-  <w:abstractNum w:abstractNumId="31" w15:restartNumberingAfterBreak="0">
+  <w:abstractNum w:abstractNumId="33" w15:restartNumberingAfterBreak="0">
     <w:nsid w:val="4B314A24"/>
     <w:multiLevelType w:val="hybridMultilevel"/>
     <w:tmpl w:val="91AE56AE"/>
@@ -14368,7 +14665,7 @@
       </w:pPr>
     </w:lvl>
   </w:abstractNum>
-  <w:abstractNum w:abstractNumId="32" w15:restartNumberingAfterBreak="0">
+  <w:abstractNum w:abstractNumId="34" w15:restartNumberingAfterBreak="0">
     <w:nsid w:val="4DBA1805"/>
     <w:multiLevelType w:val="hybridMultilevel"/>
     <w:tmpl w:val="C9101EF6"/>
@@ -14457,7 +14754,7 @@
       </w:pPr>
     </w:lvl>
   </w:abstractNum>
-  <w:abstractNum w:abstractNumId="33" w15:restartNumberingAfterBreak="0">
+  <w:abstractNum w:abstractNumId="35" w15:restartNumberingAfterBreak="0">
     <w:nsid w:val="4EF43490"/>
     <w:multiLevelType w:val="hybridMultilevel"/>
     <w:tmpl w:val="06AE96CE"/>
@@ -14546,10 +14843,10 @@
       </w:pPr>
     </w:lvl>
   </w:abstractNum>
-  <w:abstractNum w:abstractNumId="34" w15:restartNumberingAfterBreak="0">
-    <w:nsid w:val="583D63EA"/>
+  <w:abstractNum w:abstractNumId="36" w15:restartNumberingAfterBreak="0">
+    <w:nsid w:val="53EC567D"/>
     <w:multiLevelType w:val="hybridMultilevel"/>
-    <w:tmpl w:val="D3E45C2A"/>
+    <w:tmpl w:val="E89AEAAC"/>
     <w:lvl w:ilvl="0" w:tplc="0409000F">
       <w:start w:val="1"/>
       <w:numFmt w:val="decimal"/>
@@ -14635,7 +14932,96 @@
       </w:pPr>
     </w:lvl>
   </w:abstractNum>
-  <w:abstractNum w:abstractNumId="35" w15:restartNumberingAfterBreak="0">
+  <w:abstractNum w:abstractNumId="37" w15:restartNumberingAfterBreak="0">
+    <w:nsid w:val="583D63EA"/>
+    <w:multiLevelType w:val="hybridMultilevel"/>
+    <w:tmpl w:val="E53EFFDC"/>
+    <w:lvl w:ilvl="0" w:tplc="0409000F">
+      <w:start w:val="1"/>
+      <w:numFmt w:val="decimal"/>
+      <w:lvlText w:val="%1."/>
+      <w:lvlJc w:val="left"/>
+      <w:pPr>
+        <w:ind w:left="360" w:hanging="360"/>
+      </w:pPr>
+      <w:rPr>
+        <w:rFonts w:hint="default"/>
+      </w:rPr>
+    </w:lvl>
+    <w:lvl w:ilvl="1" w:tplc="04090019" w:tentative="1">
+      <w:start w:val="1"/>
+      <w:numFmt w:val="lowerLetter"/>
+      <w:lvlText w:val="%2."/>
+      <w:lvlJc w:val="left"/>
+      <w:pPr>
+        <w:ind w:left="1080" w:hanging="360"/>
+      </w:pPr>
+    </w:lvl>
+    <w:lvl w:ilvl="2" w:tplc="0409001B" w:tentative="1">
+      <w:start w:val="1"/>
+      <w:numFmt w:val="lowerRoman"/>
+      <w:lvlText w:val="%3."/>
+      <w:lvlJc w:val="right"/>
+      <w:pPr>
+        <w:ind w:left="1800" w:hanging="180"/>
+      </w:pPr>
+    </w:lvl>
+    <w:lvl w:ilvl="3" w:tplc="0409000F" w:tentative="1">
+      <w:start w:val="1"/>
+      <w:numFmt w:val="decimal"/>
+      <w:lvlText w:val="%4."/>
+      <w:lvlJc w:val="left"/>
+      <w:pPr>
+        <w:ind w:left="2520" w:hanging="360"/>
+      </w:pPr>
+    </w:lvl>
+    <w:lvl w:ilvl="4" w:tplc="04090019" w:tentative="1">
+      <w:start w:val="1"/>
+      <w:numFmt w:val="lowerLetter"/>
+      <w:lvlText w:val="%5."/>
+      <w:lvlJc w:val="left"/>
+      <w:pPr>
+        <w:ind w:left="3240" w:hanging="360"/>
+      </w:pPr>
+    </w:lvl>
+    <w:lvl w:ilvl="5" w:tplc="0409001B" w:tentative="1">
+      <w:start w:val="1"/>
+      <w:numFmt w:val="lowerRoman"/>
+      <w:lvlText w:val="%6."/>
+      <w:lvlJc w:val="right"/>
+      <w:pPr>
+        <w:ind w:left="3960" w:hanging="180"/>
+      </w:pPr>
+    </w:lvl>
+    <w:lvl w:ilvl="6" w:tplc="0409000F" w:tentative="1">
+      <w:start w:val="1"/>
+      <w:numFmt w:val="decimal"/>
+      <w:lvlText w:val="%7."/>
+      <w:lvlJc w:val="left"/>
+      <w:pPr>
+        <w:ind w:left="4680" w:hanging="360"/>
+      </w:pPr>
+    </w:lvl>
+    <w:lvl w:ilvl="7" w:tplc="04090019" w:tentative="1">
+      <w:start w:val="1"/>
+      <w:numFmt w:val="lowerLetter"/>
+      <w:lvlText w:val="%8."/>
+      <w:lvlJc w:val="left"/>
+      <w:pPr>
+        <w:ind w:left="5400" w:hanging="360"/>
+      </w:pPr>
+    </w:lvl>
+    <w:lvl w:ilvl="8" w:tplc="0409001B" w:tentative="1">
+      <w:start w:val="1"/>
+      <w:numFmt w:val="lowerRoman"/>
+      <w:lvlText w:val="%9."/>
+      <w:lvlJc w:val="right"/>
+      <w:pPr>
+        <w:ind w:left="6120" w:hanging="180"/>
+      </w:pPr>
+    </w:lvl>
+  </w:abstractNum>
+  <w:abstractNum w:abstractNumId="38" w15:restartNumberingAfterBreak="0">
     <w:nsid w:val="5A2E6B0A"/>
     <w:multiLevelType w:val="hybridMultilevel"/>
     <w:tmpl w:val="64988E08"/>
@@ -14724,7 +15110,7 @@
       </w:pPr>
     </w:lvl>
   </w:abstractNum>
-  <w:abstractNum w:abstractNumId="36" w15:restartNumberingAfterBreak="0">
+  <w:abstractNum w:abstractNumId="39" w15:restartNumberingAfterBreak="0">
     <w:nsid w:val="5A802760"/>
     <w:multiLevelType w:val="hybridMultilevel"/>
     <w:tmpl w:val="A4CE0F1A"/>
@@ -14813,7 +15199,7 @@
       </w:pPr>
     </w:lvl>
   </w:abstractNum>
-  <w:abstractNum w:abstractNumId="37" w15:restartNumberingAfterBreak="0">
+  <w:abstractNum w:abstractNumId="40" w15:restartNumberingAfterBreak="0">
     <w:nsid w:val="5E52430C"/>
     <w:multiLevelType w:val="hybridMultilevel"/>
     <w:tmpl w:val="77F801D0"/>
@@ -14902,7 +15288,7 @@
       </w:pPr>
     </w:lvl>
   </w:abstractNum>
-  <w:abstractNum w:abstractNumId="38" w15:restartNumberingAfterBreak="0">
+  <w:abstractNum w:abstractNumId="41" w15:restartNumberingAfterBreak="0">
     <w:nsid w:val="64C65783"/>
     <w:multiLevelType w:val="hybridMultilevel"/>
     <w:tmpl w:val="4B50CBF0"/>
@@ -14988,7 +15374,7 @@
       </w:pPr>
     </w:lvl>
   </w:abstractNum>
-  <w:abstractNum w:abstractNumId="39" w15:restartNumberingAfterBreak="0">
+  <w:abstractNum w:abstractNumId="42" w15:restartNumberingAfterBreak="0">
     <w:nsid w:val="65CE6274"/>
     <w:multiLevelType w:val="hybridMultilevel"/>
     <w:tmpl w:val="071C3F34"/>
@@ -15077,7 +15463,7 @@
       </w:pPr>
     </w:lvl>
   </w:abstractNum>
-  <w:abstractNum w:abstractNumId="40" w15:restartNumberingAfterBreak="0">
+  <w:abstractNum w:abstractNumId="43" w15:restartNumberingAfterBreak="0">
     <w:nsid w:val="66383910"/>
     <w:multiLevelType w:val="hybridMultilevel"/>
     <w:tmpl w:val="40EE495E"/>
@@ -15166,7 +15552,7 @@
       </w:pPr>
     </w:lvl>
   </w:abstractNum>
-  <w:abstractNum w:abstractNumId="41" w15:restartNumberingAfterBreak="0">
+  <w:abstractNum w:abstractNumId="44" w15:restartNumberingAfterBreak="0">
     <w:nsid w:val="6C4F6735"/>
     <w:multiLevelType w:val="hybridMultilevel"/>
     <w:tmpl w:val="DE88C936"/>
@@ -15255,7 +15641,7 @@
       </w:pPr>
     </w:lvl>
   </w:abstractNum>
-  <w:abstractNum w:abstractNumId="42" w15:restartNumberingAfterBreak="0">
+  <w:abstractNum w:abstractNumId="45" w15:restartNumberingAfterBreak="0">
     <w:nsid w:val="6E1F75B4"/>
     <w:multiLevelType w:val="hybridMultilevel"/>
     <w:tmpl w:val="D9227BFA"/>
@@ -15344,7 +15730,7 @@
       </w:pPr>
     </w:lvl>
   </w:abstractNum>
-  <w:abstractNum w:abstractNumId="43" w15:restartNumberingAfterBreak="0">
+  <w:abstractNum w:abstractNumId="46" w15:restartNumberingAfterBreak="0">
     <w:nsid w:val="6F21211C"/>
     <w:multiLevelType w:val="hybridMultilevel"/>
     <w:tmpl w:val="2F308A4E"/>
@@ -15433,7 +15819,7 @@
       </w:pPr>
     </w:lvl>
   </w:abstractNum>
-  <w:abstractNum w:abstractNumId="44" w15:restartNumberingAfterBreak="0">
+  <w:abstractNum w:abstractNumId="47" w15:restartNumberingAfterBreak="0">
     <w:nsid w:val="77914821"/>
     <w:multiLevelType w:val="hybridMultilevel"/>
     <w:tmpl w:val="3A9272AC"/>
@@ -15522,7 +15908,7 @@
       </w:pPr>
     </w:lvl>
   </w:abstractNum>
-  <w:abstractNum w:abstractNumId="45" w15:restartNumberingAfterBreak="0">
+  <w:abstractNum w:abstractNumId="48" w15:restartNumberingAfterBreak="0">
     <w:nsid w:val="7A7D5503"/>
     <w:multiLevelType w:val="hybridMultilevel"/>
     <w:tmpl w:val="3F62DFF4"/>
@@ -15611,7 +15997,7 @@
       </w:pPr>
     </w:lvl>
   </w:abstractNum>
-  <w:abstractNum w:abstractNumId="46" w15:restartNumberingAfterBreak="0">
+  <w:abstractNum w:abstractNumId="49" w15:restartNumberingAfterBreak="0">
     <w:nsid w:val="7C911976"/>
     <w:multiLevelType w:val="hybridMultilevel"/>
     <w:tmpl w:val="84CADC86"/>
@@ -15700,7 +16086,7 @@
       </w:pPr>
     </w:lvl>
   </w:abstractNum>
-  <w:abstractNum w:abstractNumId="47" w15:restartNumberingAfterBreak="0">
+  <w:abstractNum w:abstractNumId="50" w15:restartNumberingAfterBreak="0">
     <w:nsid w:val="7D0D36A5"/>
     <w:multiLevelType w:val="hybridMultilevel"/>
     <w:tmpl w:val="4D3A19EA"/>
@@ -15790,130 +16176,130 @@
     </w:lvl>
   </w:abstractNum>
   <w:num w:numId="1">
-    <w:abstractNumId w:val="9"/>
+    <w:abstractNumId w:val="10"/>
   </w:num>
   <w:num w:numId="2">
-    <w:abstractNumId w:val="10"/>
+    <w:abstractNumId w:val="12"/>
   </w:num>
   <w:num w:numId="3">
-    <w:abstractNumId w:val="32"/>
+    <w:abstractNumId w:val="34"/>
   </w:num>
   <w:num w:numId="4">
     <w:abstractNumId w:val="2"/>
   </w:num>
   <w:num w:numId="5">
-    <w:abstractNumId w:val="12"/>
+    <w:abstractNumId w:val="14"/>
   </w:num>
   <w:num w:numId="6">
-    <w:abstractNumId w:val="36"/>
+    <w:abstractNumId w:val="39"/>
   </w:num>
   <w:num w:numId="7">
+    <w:abstractNumId w:val="38"/>
+  </w:num>
+  <w:num w:numId="8">
+    <w:abstractNumId w:val="45"/>
+  </w:num>
+  <w:num w:numId="9">
+    <w:abstractNumId w:val="42"/>
+  </w:num>
+  <w:num w:numId="10">
+    <w:abstractNumId w:val="24"/>
+  </w:num>
+  <w:num w:numId="11">
+    <w:abstractNumId w:val="47"/>
+  </w:num>
+  <w:num w:numId="12">
+    <w:abstractNumId w:val="18"/>
+  </w:num>
+  <w:num w:numId="13">
+    <w:abstractNumId w:val="21"/>
+  </w:num>
+  <w:num w:numId="14">
+    <w:abstractNumId w:val="43"/>
+  </w:num>
+  <w:num w:numId="15">
+    <w:abstractNumId w:val="7"/>
+  </w:num>
+  <w:num w:numId="16">
+    <w:abstractNumId w:val="19"/>
+  </w:num>
+  <w:num w:numId="17">
+    <w:abstractNumId w:val="20"/>
+  </w:num>
+  <w:num w:numId="18">
+    <w:abstractNumId w:val="26"/>
+  </w:num>
+  <w:num w:numId="19">
+    <w:abstractNumId w:val="33"/>
+  </w:num>
+  <w:num w:numId="20">
+    <w:abstractNumId w:val="23"/>
+  </w:num>
+  <w:num w:numId="21">
+    <w:abstractNumId w:val="13"/>
+  </w:num>
+  <w:num w:numId="22">
+    <w:abstractNumId w:val="6"/>
+  </w:num>
+  <w:num w:numId="23">
+    <w:abstractNumId w:val="25"/>
+  </w:num>
+  <w:num w:numId="24">
+    <w:abstractNumId w:val="17"/>
+  </w:num>
+  <w:num w:numId="25">
+    <w:abstractNumId w:val="27"/>
+  </w:num>
+  <w:num w:numId="26">
+    <w:abstractNumId w:val="37"/>
+  </w:num>
+  <w:num w:numId="27">
+    <w:abstractNumId w:val="16"/>
+  </w:num>
+  <w:num w:numId="28">
     <w:abstractNumId w:val="35"/>
   </w:num>
-  <w:num w:numId="8">
-    <w:abstractNumId w:val="42"/>
-  </w:num>
-  <w:num w:numId="9">
-    <w:abstractNumId w:val="39"/>
-  </w:num>
-  <w:num w:numId="10">
-    <w:abstractNumId w:val="22"/>
-  </w:num>
-  <w:num w:numId="11">
-    <w:abstractNumId w:val="44"/>
-  </w:num>
-  <w:num w:numId="12">
-    <w:abstractNumId w:val="16"/>
-  </w:num>
-  <w:num w:numId="13">
-    <w:abstractNumId w:val="19"/>
-  </w:num>
-  <w:num w:numId="14">
-    <w:abstractNumId w:val="40"/>
-  </w:num>
-  <w:num w:numId="15">
-    <w:abstractNumId w:val="6"/>
-  </w:num>
-  <w:num w:numId="16">
-    <w:abstractNumId w:val="17"/>
-  </w:num>
-  <w:num w:numId="17">
-    <w:abstractNumId w:val="18"/>
-  </w:num>
-  <w:num w:numId="18">
-    <w:abstractNumId w:val="24"/>
-  </w:num>
-  <w:num w:numId="19">
+  <w:num w:numId="29">
     <w:abstractNumId w:val="31"/>
   </w:num>
-  <w:num w:numId="20">
-    <w:abstractNumId w:val="21"/>
-  </w:num>
-  <w:num w:numId="21">
-    <w:abstractNumId w:val="11"/>
-  </w:num>
-  <w:num w:numId="22">
-    <w:abstractNumId w:val="5"/>
-  </w:num>
-  <w:num w:numId="23">
-    <w:abstractNumId w:val="23"/>
-  </w:num>
-  <w:num w:numId="24">
-    <w:abstractNumId w:val="15"/>
-  </w:num>
-  <w:num w:numId="25">
-    <w:abstractNumId w:val="25"/>
-  </w:num>
-  <w:num w:numId="26">
-    <w:abstractNumId w:val="34"/>
-  </w:num>
-  <w:num w:numId="27">
-    <w:abstractNumId w:val="14"/>
-  </w:num>
-  <w:num w:numId="28">
-    <w:abstractNumId w:val="33"/>
-  </w:num>
-  <w:num w:numId="29">
-    <w:abstractNumId w:val="29"/>
-  </w:num>
   <w:num w:numId="30">
-    <w:abstractNumId w:val="20"/>
+    <w:abstractNumId w:val="22"/>
   </w:num>
   <w:num w:numId="31">
     <w:abstractNumId w:val="1"/>
   </w:num>
   <w:num w:numId="32">
-    <w:abstractNumId w:val="38"/>
+    <w:abstractNumId w:val="41"/>
   </w:num>
   <w:num w:numId="33">
-    <w:abstractNumId w:val="43"/>
+    <w:abstractNumId w:val="46"/>
   </w:num>
   <w:num w:numId="34">
-    <w:abstractNumId w:val="37"/>
+    <w:abstractNumId w:val="40"/>
   </w:num>
   <w:num w:numId="35">
-    <w:abstractNumId w:val="45"/>
+    <w:abstractNumId w:val="48"/>
   </w:num>
   <w:num w:numId="36">
-    <w:abstractNumId w:val="47"/>
+    <w:abstractNumId w:val="50"/>
   </w:num>
   <w:num w:numId="37">
     <w:abstractNumId w:val="3"/>
   </w:num>
   <w:num w:numId="38">
+    <w:abstractNumId w:val="9"/>
+  </w:num>
+  <w:num w:numId="39">
+    <w:abstractNumId w:val="32"/>
+  </w:num>
+  <w:num w:numId="40">
     <w:abstractNumId w:val="8"/>
   </w:num>
-  <w:num w:numId="39">
-    <w:abstractNumId w:val="30"/>
-  </w:num>
-  <w:num w:numId="40">
-    <w:abstractNumId w:val="7"/>
-  </w:num>
   <w:num w:numId="41">
-    <w:abstractNumId w:val="13"/>
+    <w:abstractNumId w:val="15"/>
   </w:num>
   <w:num w:numId="42">
-    <w:abstractNumId w:val="41"/>
+    <w:abstractNumId w:val="44"/>
   </w:num>
   <w:num w:numId="43">
     <w:abstractNumId w:val="4"/>
@@ -15922,16 +16308,25 @@
     <w:abstractNumId w:val="0"/>
   </w:num>
   <w:num w:numId="45">
-    <w:abstractNumId w:val="26"/>
+    <w:abstractNumId w:val="28"/>
   </w:num>
   <w:num w:numId="46">
-    <w:abstractNumId w:val="27"/>
+    <w:abstractNumId w:val="29"/>
   </w:num>
   <w:num w:numId="47">
-    <w:abstractNumId w:val="28"/>
+    <w:abstractNumId w:val="30"/>
   </w:num>
   <w:num w:numId="48">
-    <w:abstractNumId w:val="46"/>
+    <w:abstractNumId w:val="49"/>
+  </w:num>
+  <w:num w:numId="49">
+    <w:abstractNumId w:val="11"/>
+  </w:num>
+  <w:num w:numId="50">
+    <w:abstractNumId w:val="5"/>
+  </w:num>
+  <w:num w:numId="51">
+    <w:abstractNumId w:val="36"/>
   </w:num>
   <w:numIdMacAtCleanup w:val="43"/>
 </w:numbering>
@@ -16897,7 +17292,7 @@
 </file>
 
 <file path=customXml/itemProps1.xml><?xml version="1.0" encoding="utf-8"?>
-<ds:datastoreItem xmlns:ds="http://schemas.openxmlformats.org/officeDocument/2006/customXml" ds:itemID="{71DD8C83-BB06-4AF4-A3EF-C198F3EA28A2}">
+<ds:datastoreItem xmlns:ds="http://schemas.openxmlformats.org/officeDocument/2006/customXml" ds:itemID="{8401A734-DB4B-46BB-BAA4-DB375334CF81}">
   <ds:schemaRefs>
     <ds:schemaRef ds:uri="http://schemas.openxmlformats.org/officeDocument/2006/bibliography"/>
   </ds:schemaRefs>

</xml_diff>